<commit_message>
fix small issues in the document
</commit_message>
<xml_diff>
--- a/Release Notes/BEXIS2121_Release_Note.docx
+++ b/Release Notes/BEXIS2121_Release_Note.docx
@@ -80,7 +80,7 @@
               </wp:anchor>
             </w:drawing>
           </mc:Choice>
-          <mc:Fallback xmlns:w16se="http://schemas.microsoft.com/office/word/2015/wordml/symex" xmlns:w15="http://schemas.microsoft.com/office/word/2012/wordml" xmlns:cx1="http://schemas.microsoft.com/office/drawing/2015/9/8/chartex" xmlns:cx="http://schemas.microsoft.com/office/drawing/2014/chartex">
+          <mc:Fallback xmlns:cx="http://schemas.microsoft.com/office/drawing/2014/chartex" xmlns:cx1="http://schemas.microsoft.com/office/drawing/2015/9/8/chartex" xmlns:w15="http://schemas.microsoft.com/office/word/2012/wordml" xmlns:w16se="http://schemas.microsoft.com/office/word/2015/wordml/symex">
             <w:pict>
               <v:line w14:anchorId="7EC6452B" id="Line 2" o:spid="_x0000_s1026" style="position:absolute;z-index:251657728;visibility:visible;mso-wrap-style:square;mso-width-percent:0;mso-height-percent:0;mso-wrap-distance-left:0;mso-wrap-distance-top:0;mso-wrap-distance-right:0;mso-wrap-distance-bottom:0;mso-position-horizontal:absolute;mso-position-horizontal-relative:page;mso-position-vertical:absolute;mso-position-vertical-relative:text;mso-width-percent:0;mso-height-percent:0;mso-width-relative:page;mso-height-relative:page" from="69.4pt,38.95pt" to="525.95pt,38.95pt" o:gfxdata="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" strokecolor="#4f81bc" strokeweight=".96pt">
                 <w10:wrap type="topAndBottom" anchorx="page"/>
@@ -210,15 +210,13 @@
         <w:jc w:val="both"/>
       </w:pPr>
       <w:r>
-        <w:t xml:space="preserve">The </w:t>
-      </w:r>
-      <w:proofErr w:type="spellStart"/>
-      <w:proofErr w:type="gramStart"/>
-      <w:r>
-        <w:t>Api's</w:t>
-      </w:r>
-      <w:proofErr w:type="spellEnd"/>
-      <w:proofErr w:type="gramEnd"/>
+        <w:t>The API</w:t>
+      </w:r>
+      <w:bookmarkStart w:id="0" w:name="_GoBack"/>
+      <w:bookmarkEnd w:id="0"/>
+      <w:r>
+        <w:t>'s</w:t>
+      </w:r>
       <w:r>
         <w:t xml:space="preserve"> are secured and</w:t>
       </w:r>
@@ -275,13 +273,8 @@
           <w:rStyle w:val="Hyperlink"/>
         </w:rPr>
       </w:pPr>
-      <w:proofErr w:type="gramStart"/>
-      <w:r>
-        <w:t>robot.txt</w:t>
-      </w:r>
-      <w:proofErr w:type="gramEnd"/>
-      <w:r>
-        <w:t xml:space="preserve"> to configure against bots has been added</w:t>
+      <w:r>
+        <w:t>robot.txt to configure against bots has been added</w:t>
       </w:r>
       <w:r>
         <w:t xml:space="preserve">. </w:t>
@@ -302,7 +295,6 @@
         <w:ind w:left="220" w:firstLine="0"/>
         <w:jc w:val="both"/>
       </w:pPr>
-      <w:proofErr w:type="gramStart"/>
       <w:r>
         <w:t>O</w:t>
       </w:r>
@@ -310,11 +302,7 @@
         <w:t>ther miner bug fixes in the import data workflow</w:t>
       </w:r>
       <w:r>
-        <w:t>.</w:t>
-      </w:r>
-      <w:proofErr w:type="gramEnd"/>
-      <w:r>
-        <w:t xml:space="preserve"> </w:t>
+        <w:t xml:space="preserve">. </w:t>
       </w:r>
       <w:hyperlink r:id="rId9" w:history="1">
         <w:r>
@@ -823,11 +811,9 @@
         </w:tabs>
         <w:spacing w:before="34"/>
       </w:pPr>
-      <w:proofErr w:type="spellStart"/>
       <w:r>
         <w:t>Microsoft.ASP.NET.MVC</w:t>
       </w:r>
-      <w:proofErr w:type="spellEnd"/>
       <w:r>
         <w:rPr>
           <w:spacing w:val="-10"/>
@@ -877,11 +863,9 @@
         </w:tabs>
         <w:spacing w:before="33"/>
       </w:pPr>
-      <w:proofErr w:type="spellStart"/>
       <w:r>
         <w:t>Microsoft.ASP.NET.WebHelpers</w:t>
       </w:r>
-      <w:proofErr w:type="spellEnd"/>
       <w:r>
         <w:rPr>
           <w:spacing w:val="-11"/>
@@ -905,11 +889,9 @@
         </w:tabs>
         <w:spacing w:before="33"/>
       </w:pPr>
-      <w:proofErr w:type="spellStart"/>
       <w:r>
         <w:t>Microsoft.ASP.NET.WebPages.WebData</w:t>
       </w:r>
-      <w:proofErr w:type="spellEnd"/>
       <w:r>
         <w:rPr>
           <w:spacing w:val="-14"/>
@@ -933,11 +915,9 @@
         </w:tabs>
         <w:spacing w:before="31"/>
       </w:pPr>
-      <w:proofErr w:type="spellStart"/>
       <w:r>
         <w:t>Microsoft.JQuery.Unobtrusive.Validation</w:t>
       </w:r>
-      <w:proofErr w:type="spellEnd"/>
       <w:r>
         <w:rPr>
           <w:spacing w:val="-9"/>
@@ -988,13 +968,8 @@
         <w:spacing w:before="54"/>
       </w:pPr>
       <w:r>
-        <w:t xml:space="preserve">Lucene.Net </w:t>
-      </w:r>
-      <w:proofErr w:type="spellStart"/>
-      <w:r>
-        <w:t>Contrib</w:t>
-      </w:r>
-      <w:proofErr w:type="spellEnd"/>
+        <w:t>Lucene.Net Contrib</w:t>
+      </w:r>
       <w:r>
         <w:rPr>
           <w:spacing w:val="-6"/>
@@ -1044,13 +1019,8 @@
         </w:tabs>
         <w:spacing w:before="34"/>
       </w:pPr>
-      <w:proofErr w:type="spellStart"/>
-      <w:r>
-        <w:t>Telerik</w:t>
-      </w:r>
-      <w:proofErr w:type="spellEnd"/>
-      <w:r>
-        <w:t xml:space="preserve"> MVC Extensions</w:t>
+      <w:r>
+        <w:t>Telerik MVC Extensions</w:t>
       </w:r>
       <w:r>
         <w:rPr>
@@ -1102,11 +1072,9 @@
         </w:tabs>
         <w:spacing w:before="33"/>
       </w:pPr>
-      <w:proofErr w:type="spellStart"/>
       <w:r>
         <w:t>Npgsql</w:t>
       </w:r>
-      <w:proofErr w:type="spellEnd"/>
       <w:r>
         <w:rPr>
           <w:spacing w:val="-6"/>
@@ -1130,11 +1098,9 @@
         </w:tabs>
         <w:spacing w:before="33"/>
       </w:pPr>
-      <w:proofErr w:type="spellStart"/>
       <w:r>
         <w:t>PostSharp</w:t>
       </w:r>
-      <w:proofErr w:type="spellEnd"/>
       <w:r>
         <w:rPr>
           <w:spacing w:val="-5"/>
@@ -1158,11 +1124,9 @@
         </w:tabs>
         <w:spacing w:before="33"/>
       </w:pPr>
-      <w:proofErr w:type="spellStart"/>
       <w:r>
         <w:t>Linq</w:t>
       </w:r>
-      <w:proofErr w:type="spellEnd"/>
       <w:r>
         <w:rPr>
           <w:spacing w:val="-4"/>
@@ -1238,11 +1202,9 @@
         </w:tabs>
         <w:spacing w:before="34"/>
       </w:pPr>
-      <w:proofErr w:type="spellStart"/>
       <w:r>
         <w:t>FluentBootstrap</w:t>
       </w:r>
-      <w:proofErr w:type="spellEnd"/>
       <w:r>
         <w:rPr>
           <w:spacing w:val="-7"/>
@@ -1266,11 +1228,9 @@
         </w:tabs>
         <w:spacing w:before="31"/>
       </w:pPr>
-      <w:proofErr w:type="spellStart"/>
       <w:r>
         <w:t>FluentBootstrap.Mvc</w:t>
       </w:r>
-      <w:proofErr w:type="spellEnd"/>
       <w:r>
         <w:rPr>
           <w:spacing w:val="-10"/>
@@ -1697,13 +1657,8 @@
         <w:spacing w:before="36"/>
         <w:ind w:left="836"/>
       </w:pPr>
-      <w:proofErr w:type="gramStart"/>
-      <w:r>
-        <w:t>request</w:t>
-      </w:r>
-      <w:proofErr w:type="gramEnd"/>
-      <w:r>
-        <w:t xml:space="preserve"> access to a dataset</w:t>
+      <w:r>
+        <w:t>request access to a dataset</w:t>
       </w:r>
       <w:r>
         <w:t xml:space="preserve">; notification to owners by email; manage requests and decisions at the Dashboard. </w:t>
@@ -1778,8 +1733,6 @@
           <w:t>[Issue #200]</w:t>
         </w:r>
       </w:hyperlink>
-      <w:bookmarkStart w:id="0" w:name="_GoBack"/>
-      <w:bookmarkEnd w:id="0"/>
     </w:p>
     <w:p>
       <w:pPr>
@@ -1822,19 +1775,11 @@
       <w:pPr>
         <w:pStyle w:val="Heading3"/>
       </w:pPr>
-      <w:proofErr w:type="spellStart"/>
       <w:r>
         <w:rPr>
           <w:color w:val="4F81BC"/>
         </w:rPr>
-        <w:t>Changed</w:t>
-      </w:r>
-      <w:proofErr w:type="spellEnd"/>
-      <w:r>
-        <w:rPr>
-          <w:color w:val="4F81BC"/>
-        </w:rPr>
-        <w:t>/ Enhanced Features</w:t>
+        <w:t>Changed/ Enhanced Features</w:t>
       </w:r>
     </w:p>
     <w:p>
@@ -3319,15 +3264,7 @@
         <w:ind w:left="836" w:right="118"/>
       </w:pPr>
       <w:r>
-        <w:t xml:space="preserve">Excel Files, generated from </w:t>
-      </w:r>
-      <w:proofErr w:type="spellStart"/>
-      <w:r>
-        <w:t>libre</w:t>
-      </w:r>
-      <w:proofErr w:type="spellEnd"/>
-      <w:r>
-        <w:t xml:space="preserve"> office, currently not supported</w:t>
+        <w:t>Excel Files, generated from libre office, currently not supported</w:t>
       </w:r>
     </w:p>
     <w:p>
@@ -4012,13 +3949,8 @@
         <w:spacing w:before="1"/>
         <w:ind w:left="836"/>
       </w:pPr>
-      <w:proofErr w:type="gramStart"/>
-      <w:r>
-        <w:t>appending</w:t>
-      </w:r>
-      <w:proofErr w:type="gramEnd"/>
-      <w:r>
-        <w:t xml:space="preserve"> rows to an existing tabular dataset available as an alternative path to the “update” approach. </w:t>
+      <w:r>
+        <w:t xml:space="preserve">appending rows to an existing tabular dataset available as an alternative path to the “update” approach. </w:t>
       </w:r>
       <w:hyperlink r:id="rId17" w:history="1">
         <w:r>
@@ -4459,15 +4391,7 @@
         <w:ind w:left="836"/>
       </w:pPr>
       <w:r>
-        <w:t xml:space="preserve">Prepare Dataset package for publication with </w:t>
-      </w:r>
-      <w:proofErr w:type="spellStart"/>
-      <w:r>
-        <w:t>GFBio</w:t>
-      </w:r>
-      <w:proofErr w:type="spellEnd"/>
-      <w:r>
-        <w:t xml:space="preserve"> (version 2.11.0)</w:t>
+        <w:t>Prepare Dataset package for publication with GFBio (version 2.11.0)</w:t>
       </w:r>
     </w:p>
     <w:p>
@@ -4485,18 +4409,10 @@
         <w:ind w:left="836"/>
       </w:pPr>
       <w:r>
-        <w:t xml:space="preserve">publication workflow from BEXIS 2 to </w:t>
-      </w:r>
-      <w:proofErr w:type="spellStart"/>
-      <w:r>
-        <w:t>P</w:t>
-      </w:r>
-      <w:r>
-        <w:t>ensoft</w:t>
-      </w:r>
-      <w:proofErr w:type="spellEnd"/>
-      <w:r>
-        <w:t xml:space="preserve"> data journals (version 2.11.0)</w:t>
+        <w:t>publication workflow from BEXIS 2 to P</w:t>
+      </w:r>
+      <w:r>
+        <w:t>ensoft data journals (version 2.11.0)</w:t>
       </w:r>
     </w:p>
     <w:p>
@@ -4518,13 +4434,8 @@
           <w:u w:val="none"/>
         </w:rPr>
       </w:pPr>
-      <w:proofErr w:type="gramStart"/>
-      <w:r>
-        <w:t>extended</w:t>
-      </w:r>
-      <w:proofErr w:type="gramEnd"/>
-      <w:r>
-        <w:t xml:space="preserve"> Zip download available </w:t>
+      <w:r>
+        <w:t xml:space="preserve">extended Zip download available </w:t>
       </w:r>
       <w:r>
         <w:t xml:space="preserve">incl. </w:t>
@@ -4588,18 +4499,10 @@
         <w:t xml:space="preserve">is no available again allowing users to download </w:t>
       </w:r>
       <w:r>
-        <w:t>custom subsets of a dataset (</w:t>
-      </w:r>
-      <w:proofErr w:type="spellStart"/>
-      <w:r>
-        <w:t>i.e.</w:t>
-      </w:r>
-      <w:r>
-        <w:t>selected</w:t>
-      </w:r>
-      <w:proofErr w:type="spellEnd"/>
-      <w:r>
-        <w:t xml:space="preserve"> rows</w:t>
+        <w:t>custom subsets of a dataset (i.e.</w:t>
+      </w:r>
+      <w:r>
+        <w:t>selected rows</w:t>
       </w:r>
       <w:r>
         <w:t>/columns)</w:t>
@@ -4813,15 +4716,7 @@
         <w:ind w:left="836"/>
       </w:pPr>
       <w:r>
-        <w:t xml:space="preserve">Open a downloaded Excel file in </w:t>
-      </w:r>
-      <w:proofErr w:type="spellStart"/>
-      <w:r>
-        <w:t>Libre</w:t>
-      </w:r>
-      <w:proofErr w:type="spellEnd"/>
-      <w:r>
-        <w:t xml:space="preserve"> Office does not display values correctly</w:t>
+        <w:t>Open a downloaded Excel file in Libre Office does not display values correctly</w:t>
       </w:r>
     </w:p>
     <w:p>
@@ -5139,15 +5034,7 @@
         <w:ind w:left="836" w:right="634"/>
       </w:pPr>
       <w:r>
-        <w:t xml:space="preserve">Inheritance of feature permissions for </w:t>
-      </w:r>
-      <w:proofErr w:type="gramStart"/>
-      <w:r>
-        <w:t>groups</w:t>
-      </w:r>
-      <w:proofErr w:type="gramEnd"/>
-      <w:r>
-        <w:t xml:space="preserve"> und users has been changed slightly to be more intuitive. (version</w:t>
+        <w:t>Inheritance of feature permissions for groups und users has been changed slightly to be more intuitive. (version</w:t>
       </w:r>
       <w:r>
         <w:rPr>
@@ -6016,15 +5903,7 @@
         <w:t>D</w:t>
       </w:r>
       <w:r>
-        <w:t xml:space="preserve">ataset owner concept </w:t>
-      </w:r>
-      <w:proofErr w:type="gramStart"/>
-      <w:r>
-        <w:t>implemented .</w:t>
-      </w:r>
-      <w:proofErr w:type="gramEnd"/>
-      <w:r>
-        <w:t xml:space="preserve"> </w:t>
+        <w:t xml:space="preserve">ataset owner concept implemented . </w:t>
       </w:r>
       <w:hyperlink r:id="rId22" w:history="1">
         <w:r>

</xml_diff>